<commit_message>
New notes and updates
</commit_message>
<xml_diff>
--- a/Labs/Lab05/Lab5A_Instructions_MulitView-TicTacToe_CS235IM_17W.docx
+++ b/Labs/Lab05/Lab5A_Instructions_MulitView-TicTacToe_CS235IM_17W.docx
@@ -1,6 +1,6 @@
 
 <file path=word/document.xml><?xml version="1.0" encoding="utf-8"?>
-<w:document xmlns:wpc="http://schemas.microsoft.com/office/word/2010/wordprocessingCanvas" xmlns:mo="http://schemas.microsoft.com/office/mac/office/2008/main" xmlns:mc="http://schemas.openxmlformats.org/markup-compatibility/2006" xmlns:mv="urn:schemas-microsoft-com:mac:vml" xmlns:o="urn:schemas-microsoft-com:office:office" xmlns:r="http://schemas.openxmlformats.org/officeDocument/2006/relationships" xmlns:m="http://schemas.openxmlformats.org/officeDocument/2006/math" xmlns:v="urn:schemas-microsoft-com:vml" xmlns:wp14="http://schemas.microsoft.com/office/word/2010/wordprocessingDrawing" xmlns:wp="http://schemas.openxmlformats.org/drawingml/2006/wordprocessingDrawing" xmlns:w10="urn:schemas-microsoft-com:office:word" xmlns:w="http://schemas.openxmlformats.org/wordprocessingml/2006/main" xmlns:w14="http://schemas.microsoft.com/office/word/2010/wordml" xmlns:w15="http://schemas.microsoft.com/office/word/2012/wordml" xmlns:wpg="http://schemas.microsoft.com/office/word/2010/wordprocessingGroup" xmlns:wpi="http://schemas.microsoft.com/office/word/2010/wordprocessingInk" xmlns:wne="http://schemas.microsoft.com/office/word/2006/wordml" xmlns:wps="http://schemas.microsoft.com/office/word/2010/wordprocessingShape" mc:Ignorable="w14 w15 wp14">
+<w:document xmlns:wpc="http://schemas.microsoft.com/office/word/2010/wordprocessingCanvas" xmlns:cx="http://schemas.microsoft.com/office/drawing/2014/chartex" xmlns:cx1="http://schemas.microsoft.com/office/drawing/2015/9/8/chartex" xmlns:cx2="http://schemas.microsoft.com/office/drawing/2015/10/21/chartex" xmlns:cx3="http://schemas.microsoft.com/office/drawing/2016/5/9/chartex" xmlns:cx4="http://schemas.microsoft.com/office/drawing/2016/5/10/chartex" xmlns:cx5="http://schemas.microsoft.com/office/drawing/2016/5/11/chartex" xmlns:cx6="http://schemas.microsoft.com/office/drawing/2016/5/12/chartex" xmlns:cx7="http://schemas.microsoft.com/office/drawing/2016/5/13/chartex" xmlns:cx8="http://schemas.microsoft.com/office/drawing/2016/5/14/chartex" xmlns:mc="http://schemas.openxmlformats.org/markup-compatibility/2006" xmlns:aink="http://schemas.microsoft.com/office/drawing/2016/ink" xmlns:am3d="http://schemas.microsoft.com/office/drawing/2017/model3d" xmlns:o="urn:schemas-microsoft-com:office:office" xmlns:r="http://schemas.openxmlformats.org/officeDocument/2006/relationships" xmlns:m="http://schemas.openxmlformats.org/officeDocument/2006/math" xmlns:v="urn:schemas-microsoft-com:vml" xmlns:wp14="http://schemas.microsoft.com/office/word/2010/wordprocessingDrawing" xmlns:wp="http://schemas.openxmlformats.org/drawingml/2006/wordprocessingDrawing" xmlns:w10="urn:schemas-microsoft-com:office:word" xmlns:w="http://schemas.openxmlformats.org/wordprocessingml/2006/main" xmlns:w14="http://schemas.microsoft.com/office/word/2010/wordml" xmlns:w15="http://schemas.microsoft.com/office/word/2012/wordml" xmlns:w16cid="http://schemas.microsoft.com/office/word/2016/wordml/cid" xmlns:w16se="http://schemas.microsoft.com/office/word/2015/wordml/symex" xmlns:wpg="http://schemas.microsoft.com/office/word/2010/wordprocessingGroup" xmlns:wpi="http://schemas.microsoft.com/office/word/2010/wordprocessingInk" xmlns:wne="http://schemas.microsoft.com/office/word/2006/wordml" xmlns:wps="http://schemas.microsoft.com/office/word/2010/wordprocessingShape" mc:Ignorable="w14 w15 w16se w16cid wp14">
   <w:body>
     <w:p>
       <w:pPr>
@@ -27,6 +27,7 @@
         <w:spacing w:after="240" w:line="240" w:lineRule="auto"/>
         <w:contextualSpacing/>
       </w:pPr>
+      <w:bookmarkStart w:id="0" w:name="_GoBack"/>
       <w:r>
         <w:t>The purpose of this lab is to give you practice</w:t>
       </w:r>
@@ -46,9 +47,10 @@
         <w:t>avigation Controller</w:t>
       </w:r>
       <w:r>
-        <w:t>.</w:t>
+        <w:t xml:space="preserve"> in conjunction with your own code rather than using a Segue.</w:t>
       </w:r>
     </w:p>
+    <w:bookmarkEnd w:id="0"/>
     <w:p>
       <w:pPr>
         <w:shd w:val="clear" w:color="auto" w:fill="FFFFFF"/>
@@ -509,7 +511,6 @@
           <w:color w:val="000000"/>
         </w:rPr>
       </w:pPr>
-      <w:bookmarkStart w:id="0" w:name="_GoBack"/>
       <w:r>
         <w:rPr>
           <w:rFonts w:eastAsia="Times New Roman" w:cs="Arial"/>
@@ -567,7 +568,6 @@
         <w:t xml:space="preserve"> a main scene and two other scenes.</w:t>
       </w:r>
     </w:p>
-    <w:bookmarkEnd w:id="0"/>
     <w:p>
       <w:pPr>
         <w:shd w:val="clear" w:color="auto" w:fill="FFFFFF"/>
@@ -849,7 +849,7 @@
 </file>
 
 <file path=word/endnotes.xml><?xml version="1.0" encoding="utf-8"?>
-<w:endnotes xmlns:wpc="http://schemas.microsoft.com/office/word/2010/wordprocessingCanvas" xmlns:mo="http://schemas.microsoft.com/office/mac/office/2008/main" xmlns:mc="http://schemas.openxmlformats.org/markup-compatibility/2006" xmlns:mv="urn:schemas-microsoft-com:mac:vml" xmlns:o="urn:schemas-microsoft-com:office:office" xmlns:r="http://schemas.openxmlformats.org/officeDocument/2006/relationships" xmlns:m="http://schemas.openxmlformats.org/officeDocument/2006/math" xmlns:v="urn:schemas-microsoft-com:vml" xmlns:wp14="http://schemas.microsoft.com/office/word/2010/wordprocessingDrawing" xmlns:wp="http://schemas.openxmlformats.org/drawingml/2006/wordprocessingDrawing" xmlns:w10="urn:schemas-microsoft-com:office:word" xmlns:w="http://schemas.openxmlformats.org/wordprocessingml/2006/main" xmlns:w14="http://schemas.microsoft.com/office/word/2010/wordml" xmlns:w15="http://schemas.microsoft.com/office/word/2012/wordml" xmlns:wpg="http://schemas.microsoft.com/office/word/2010/wordprocessingGroup" xmlns:wpi="http://schemas.microsoft.com/office/word/2010/wordprocessingInk" xmlns:wne="http://schemas.microsoft.com/office/word/2006/wordml" xmlns:wps="http://schemas.microsoft.com/office/word/2010/wordprocessingShape" mc:Ignorable="w14 w15 wp14">
+<w:endnotes xmlns:wpc="http://schemas.microsoft.com/office/word/2010/wordprocessingCanvas" xmlns:cx="http://schemas.microsoft.com/office/drawing/2014/chartex" xmlns:cx1="http://schemas.microsoft.com/office/drawing/2015/9/8/chartex" xmlns:cx2="http://schemas.microsoft.com/office/drawing/2015/10/21/chartex" xmlns:cx3="http://schemas.microsoft.com/office/drawing/2016/5/9/chartex" xmlns:cx4="http://schemas.microsoft.com/office/drawing/2016/5/10/chartex" xmlns:cx5="http://schemas.microsoft.com/office/drawing/2016/5/11/chartex" xmlns:cx6="http://schemas.microsoft.com/office/drawing/2016/5/12/chartex" xmlns:cx7="http://schemas.microsoft.com/office/drawing/2016/5/13/chartex" xmlns:cx8="http://schemas.microsoft.com/office/drawing/2016/5/14/chartex" xmlns:mc="http://schemas.openxmlformats.org/markup-compatibility/2006" xmlns:aink="http://schemas.microsoft.com/office/drawing/2016/ink" xmlns:am3d="http://schemas.microsoft.com/office/drawing/2017/model3d" xmlns:o="urn:schemas-microsoft-com:office:office" xmlns:r="http://schemas.openxmlformats.org/officeDocument/2006/relationships" xmlns:m="http://schemas.openxmlformats.org/officeDocument/2006/math" xmlns:v="urn:schemas-microsoft-com:vml" xmlns:wp14="http://schemas.microsoft.com/office/word/2010/wordprocessingDrawing" xmlns:wp="http://schemas.openxmlformats.org/drawingml/2006/wordprocessingDrawing" xmlns:w10="urn:schemas-microsoft-com:office:word" xmlns:w="http://schemas.openxmlformats.org/wordprocessingml/2006/main" xmlns:w14="http://schemas.microsoft.com/office/word/2010/wordml" xmlns:w15="http://schemas.microsoft.com/office/word/2012/wordml" xmlns:w16cid="http://schemas.microsoft.com/office/word/2016/wordml/cid" xmlns:w16se="http://schemas.microsoft.com/office/word/2015/wordml/symex" xmlns:wpg="http://schemas.microsoft.com/office/word/2010/wordprocessingGroup" xmlns:wpi="http://schemas.microsoft.com/office/word/2010/wordprocessingInk" xmlns:wne="http://schemas.microsoft.com/office/word/2006/wordml" xmlns:wps="http://schemas.microsoft.com/office/word/2010/wordprocessingShape" mc:Ignorable="w14 w15 w16se w16cid wp14">
   <w:endnote w:type="separator" w:id="-1">
     <w:p>
       <w:pPr>
@@ -874,7 +874,7 @@
 </file>
 
 <file path=word/footer1.xml><?xml version="1.0" encoding="utf-8"?>
-<w:ftr xmlns:wpc="http://schemas.microsoft.com/office/word/2010/wordprocessingCanvas" xmlns:mo="http://schemas.microsoft.com/office/mac/office/2008/main" xmlns:mc="http://schemas.openxmlformats.org/markup-compatibility/2006" xmlns:mv="urn:schemas-microsoft-com:mac:vml" xmlns:o="urn:schemas-microsoft-com:office:office" xmlns:r="http://schemas.openxmlformats.org/officeDocument/2006/relationships" xmlns:m="http://schemas.openxmlformats.org/officeDocument/2006/math" xmlns:v="urn:schemas-microsoft-com:vml" xmlns:wp14="http://schemas.microsoft.com/office/word/2010/wordprocessingDrawing" xmlns:wp="http://schemas.openxmlformats.org/drawingml/2006/wordprocessingDrawing" xmlns:w10="urn:schemas-microsoft-com:office:word" xmlns:w="http://schemas.openxmlformats.org/wordprocessingml/2006/main" xmlns:w14="http://schemas.microsoft.com/office/word/2010/wordml" xmlns:w15="http://schemas.microsoft.com/office/word/2012/wordml" xmlns:wpg="http://schemas.microsoft.com/office/word/2010/wordprocessingGroup" xmlns:wpi="http://schemas.microsoft.com/office/word/2010/wordprocessingInk" xmlns:wne="http://schemas.microsoft.com/office/word/2006/wordml" xmlns:wps="http://schemas.microsoft.com/office/word/2010/wordprocessingShape" mc:Ignorable="w14 w15 wp14">
+<w:ftr xmlns:wpc="http://schemas.microsoft.com/office/word/2010/wordprocessingCanvas" xmlns:cx="http://schemas.microsoft.com/office/drawing/2014/chartex" xmlns:cx1="http://schemas.microsoft.com/office/drawing/2015/9/8/chartex" xmlns:cx2="http://schemas.microsoft.com/office/drawing/2015/10/21/chartex" xmlns:cx3="http://schemas.microsoft.com/office/drawing/2016/5/9/chartex" xmlns:cx4="http://schemas.microsoft.com/office/drawing/2016/5/10/chartex" xmlns:cx5="http://schemas.microsoft.com/office/drawing/2016/5/11/chartex" xmlns:cx6="http://schemas.microsoft.com/office/drawing/2016/5/12/chartex" xmlns:cx7="http://schemas.microsoft.com/office/drawing/2016/5/13/chartex" xmlns:cx8="http://schemas.microsoft.com/office/drawing/2016/5/14/chartex" xmlns:mc="http://schemas.openxmlformats.org/markup-compatibility/2006" xmlns:aink="http://schemas.microsoft.com/office/drawing/2016/ink" xmlns:am3d="http://schemas.microsoft.com/office/drawing/2017/model3d" xmlns:o="urn:schemas-microsoft-com:office:office" xmlns:r="http://schemas.openxmlformats.org/officeDocument/2006/relationships" xmlns:m="http://schemas.openxmlformats.org/officeDocument/2006/math" xmlns:v="urn:schemas-microsoft-com:vml" xmlns:wp14="http://schemas.microsoft.com/office/word/2010/wordprocessingDrawing" xmlns:wp="http://schemas.openxmlformats.org/drawingml/2006/wordprocessingDrawing" xmlns:w10="urn:schemas-microsoft-com:office:word" xmlns:w="http://schemas.openxmlformats.org/wordprocessingml/2006/main" xmlns:w14="http://schemas.microsoft.com/office/word/2010/wordml" xmlns:w15="http://schemas.microsoft.com/office/word/2012/wordml" xmlns:w16cid="http://schemas.microsoft.com/office/word/2016/wordml/cid" xmlns:w16se="http://schemas.microsoft.com/office/word/2015/wordml/symex" xmlns:wpg="http://schemas.microsoft.com/office/word/2010/wordprocessingGroup" xmlns:wpi="http://schemas.microsoft.com/office/word/2010/wordprocessingInk" xmlns:wne="http://schemas.microsoft.com/office/word/2006/wordml" xmlns:wps="http://schemas.microsoft.com/office/word/2010/wordprocessingShape" mc:Ignorable="w14 w15 w16se w16cid wp14">
   <w:p>
     <w:pPr>
       <w:pStyle w:val="Footer"/>
@@ -901,7 +901,7 @@
 </file>
 
 <file path=word/footnotes.xml><?xml version="1.0" encoding="utf-8"?>
-<w:footnotes xmlns:wpc="http://schemas.microsoft.com/office/word/2010/wordprocessingCanvas" xmlns:mo="http://schemas.microsoft.com/office/mac/office/2008/main" xmlns:mc="http://schemas.openxmlformats.org/markup-compatibility/2006" xmlns:mv="urn:schemas-microsoft-com:mac:vml" xmlns:o="urn:schemas-microsoft-com:office:office" xmlns:r="http://schemas.openxmlformats.org/officeDocument/2006/relationships" xmlns:m="http://schemas.openxmlformats.org/officeDocument/2006/math" xmlns:v="urn:schemas-microsoft-com:vml" xmlns:wp14="http://schemas.microsoft.com/office/word/2010/wordprocessingDrawing" xmlns:wp="http://schemas.openxmlformats.org/drawingml/2006/wordprocessingDrawing" xmlns:w10="urn:schemas-microsoft-com:office:word" xmlns:w="http://schemas.openxmlformats.org/wordprocessingml/2006/main" xmlns:w14="http://schemas.microsoft.com/office/word/2010/wordml" xmlns:w15="http://schemas.microsoft.com/office/word/2012/wordml" xmlns:wpg="http://schemas.microsoft.com/office/word/2010/wordprocessingGroup" xmlns:wpi="http://schemas.microsoft.com/office/word/2010/wordprocessingInk" xmlns:wne="http://schemas.microsoft.com/office/word/2006/wordml" xmlns:wps="http://schemas.microsoft.com/office/word/2010/wordprocessingShape" mc:Ignorable="w14 w15 wp14">
+<w:footnotes xmlns:wpc="http://schemas.microsoft.com/office/word/2010/wordprocessingCanvas" xmlns:cx="http://schemas.microsoft.com/office/drawing/2014/chartex" xmlns:cx1="http://schemas.microsoft.com/office/drawing/2015/9/8/chartex" xmlns:cx2="http://schemas.microsoft.com/office/drawing/2015/10/21/chartex" xmlns:cx3="http://schemas.microsoft.com/office/drawing/2016/5/9/chartex" xmlns:cx4="http://schemas.microsoft.com/office/drawing/2016/5/10/chartex" xmlns:cx5="http://schemas.microsoft.com/office/drawing/2016/5/11/chartex" xmlns:cx6="http://schemas.microsoft.com/office/drawing/2016/5/12/chartex" xmlns:cx7="http://schemas.microsoft.com/office/drawing/2016/5/13/chartex" xmlns:cx8="http://schemas.microsoft.com/office/drawing/2016/5/14/chartex" xmlns:mc="http://schemas.openxmlformats.org/markup-compatibility/2006" xmlns:aink="http://schemas.microsoft.com/office/drawing/2016/ink" xmlns:am3d="http://schemas.microsoft.com/office/drawing/2017/model3d" xmlns:o="urn:schemas-microsoft-com:office:office" xmlns:r="http://schemas.openxmlformats.org/officeDocument/2006/relationships" xmlns:m="http://schemas.openxmlformats.org/officeDocument/2006/math" xmlns:v="urn:schemas-microsoft-com:vml" xmlns:wp14="http://schemas.microsoft.com/office/word/2010/wordprocessingDrawing" xmlns:wp="http://schemas.openxmlformats.org/drawingml/2006/wordprocessingDrawing" xmlns:w10="urn:schemas-microsoft-com:office:word" xmlns:w="http://schemas.openxmlformats.org/wordprocessingml/2006/main" xmlns:w14="http://schemas.microsoft.com/office/word/2010/wordml" xmlns:w15="http://schemas.microsoft.com/office/word/2012/wordml" xmlns:w16cid="http://schemas.microsoft.com/office/word/2016/wordml/cid" xmlns:w16se="http://schemas.microsoft.com/office/word/2015/wordml/symex" xmlns:wpg="http://schemas.microsoft.com/office/word/2010/wordprocessingGroup" xmlns:wpi="http://schemas.microsoft.com/office/word/2010/wordprocessingInk" xmlns:wne="http://schemas.microsoft.com/office/word/2006/wordml" xmlns:wps="http://schemas.microsoft.com/office/word/2010/wordprocessingShape" mc:Ignorable="w14 w15 w16se w16cid wp14">
   <w:footnote w:type="separator" w:id="-1">
     <w:p>
       <w:pPr>
@@ -926,7 +926,7 @@
 </file>
 
 <file path=word/header1.xml><?xml version="1.0" encoding="utf-8"?>
-<w:hdr xmlns:wpc="http://schemas.microsoft.com/office/word/2010/wordprocessingCanvas" xmlns:mo="http://schemas.microsoft.com/office/mac/office/2008/main" xmlns:mc="http://schemas.openxmlformats.org/markup-compatibility/2006" xmlns:mv="urn:schemas-microsoft-com:mac:vml" xmlns:o="urn:schemas-microsoft-com:office:office" xmlns:r="http://schemas.openxmlformats.org/officeDocument/2006/relationships" xmlns:m="http://schemas.openxmlformats.org/officeDocument/2006/math" xmlns:v="urn:schemas-microsoft-com:vml" xmlns:wp14="http://schemas.microsoft.com/office/word/2010/wordprocessingDrawing" xmlns:wp="http://schemas.openxmlformats.org/drawingml/2006/wordprocessingDrawing" xmlns:w10="urn:schemas-microsoft-com:office:word" xmlns:w="http://schemas.openxmlformats.org/wordprocessingml/2006/main" xmlns:w14="http://schemas.microsoft.com/office/word/2010/wordml" xmlns:w15="http://schemas.microsoft.com/office/word/2012/wordml" xmlns:wpg="http://schemas.microsoft.com/office/word/2010/wordprocessingGroup" xmlns:wpi="http://schemas.microsoft.com/office/word/2010/wordprocessingInk" xmlns:wne="http://schemas.microsoft.com/office/word/2006/wordml" xmlns:wps="http://schemas.microsoft.com/office/word/2010/wordprocessingShape" mc:Ignorable="w14 w15 wp14">
+<w:hdr xmlns:wpc="http://schemas.microsoft.com/office/word/2010/wordprocessingCanvas" xmlns:cx="http://schemas.microsoft.com/office/drawing/2014/chartex" xmlns:cx1="http://schemas.microsoft.com/office/drawing/2015/9/8/chartex" xmlns:cx2="http://schemas.microsoft.com/office/drawing/2015/10/21/chartex" xmlns:cx3="http://schemas.microsoft.com/office/drawing/2016/5/9/chartex" xmlns:cx4="http://schemas.microsoft.com/office/drawing/2016/5/10/chartex" xmlns:cx5="http://schemas.microsoft.com/office/drawing/2016/5/11/chartex" xmlns:cx6="http://schemas.microsoft.com/office/drawing/2016/5/12/chartex" xmlns:cx7="http://schemas.microsoft.com/office/drawing/2016/5/13/chartex" xmlns:cx8="http://schemas.microsoft.com/office/drawing/2016/5/14/chartex" xmlns:mc="http://schemas.openxmlformats.org/markup-compatibility/2006" xmlns:aink="http://schemas.microsoft.com/office/drawing/2016/ink" xmlns:am3d="http://schemas.microsoft.com/office/drawing/2017/model3d" xmlns:o="urn:schemas-microsoft-com:office:office" xmlns:r="http://schemas.openxmlformats.org/officeDocument/2006/relationships" xmlns:m="http://schemas.openxmlformats.org/officeDocument/2006/math" xmlns:v="urn:schemas-microsoft-com:vml" xmlns:wp14="http://schemas.microsoft.com/office/word/2010/wordprocessingDrawing" xmlns:wp="http://schemas.openxmlformats.org/drawingml/2006/wordprocessingDrawing" xmlns:w10="urn:schemas-microsoft-com:office:word" xmlns:w="http://schemas.openxmlformats.org/wordprocessingml/2006/main" xmlns:w14="http://schemas.microsoft.com/office/word/2010/wordml" xmlns:w15="http://schemas.microsoft.com/office/word/2012/wordml" xmlns:w16cid="http://schemas.microsoft.com/office/word/2016/wordml/cid" xmlns:w16se="http://schemas.microsoft.com/office/word/2015/wordml/symex" xmlns:wpg="http://schemas.microsoft.com/office/word/2010/wordprocessingGroup" xmlns:wpi="http://schemas.microsoft.com/office/word/2010/wordprocessingInk" xmlns:wne="http://schemas.microsoft.com/office/word/2006/wordml" xmlns:wps="http://schemas.microsoft.com/office/word/2010/wordprocessingShape" mc:Ignorable="w14 w15 w16se w16cid wp14">
   <w:p>
     <w:pPr>
       <w:pStyle w:val="Header"/>
@@ -969,8 +969,8 @@
 </file>
 
 <file path=word/numbering.xml><?xml version="1.0" encoding="utf-8"?>
-<w:numbering xmlns:wpc="http://schemas.microsoft.com/office/word/2010/wordprocessingCanvas" xmlns:mo="http://schemas.microsoft.com/office/mac/office/2008/main" xmlns:mc="http://schemas.openxmlformats.org/markup-compatibility/2006" xmlns:mv="urn:schemas-microsoft-com:mac:vml" xmlns:o="urn:schemas-microsoft-com:office:office" xmlns:r="http://schemas.openxmlformats.org/officeDocument/2006/relationships" xmlns:m="http://schemas.openxmlformats.org/officeDocument/2006/math" xmlns:v="urn:schemas-microsoft-com:vml" xmlns:wp14="http://schemas.microsoft.com/office/word/2010/wordprocessingDrawing" xmlns:wp="http://schemas.openxmlformats.org/drawingml/2006/wordprocessingDrawing" xmlns:w10="urn:schemas-microsoft-com:office:word" xmlns:w="http://schemas.openxmlformats.org/wordprocessingml/2006/main" xmlns:w14="http://schemas.microsoft.com/office/word/2010/wordml" xmlns:w15="http://schemas.microsoft.com/office/word/2012/wordml" xmlns:wpg="http://schemas.microsoft.com/office/word/2010/wordprocessingGroup" xmlns:wpi="http://schemas.microsoft.com/office/word/2010/wordprocessingInk" xmlns:wne="http://schemas.microsoft.com/office/word/2006/wordml" xmlns:wps="http://schemas.microsoft.com/office/word/2010/wordprocessingShape" mc:Ignorable="w14 w15 wp14">
-  <w:abstractNum w:abstractNumId="0">
+<w:numbering xmlns:wpc="http://schemas.microsoft.com/office/word/2010/wordprocessingCanvas" xmlns:cx="http://schemas.microsoft.com/office/drawing/2014/chartex" xmlns:cx1="http://schemas.microsoft.com/office/drawing/2015/9/8/chartex" xmlns:cx2="http://schemas.microsoft.com/office/drawing/2015/10/21/chartex" xmlns:cx3="http://schemas.microsoft.com/office/drawing/2016/5/9/chartex" xmlns:cx4="http://schemas.microsoft.com/office/drawing/2016/5/10/chartex" xmlns:cx5="http://schemas.microsoft.com/office/drawing/2016/5/11/chartex" xmlns:cx6="http://schemas.microsoft.com/office/drawing/2016/5/12/chartex" xmlns:cx7="http://schemas.microsoft.com/office/drawing/2016/5/13/chartex" xmlns:cx8="http://schemas.microsoft.com/office/drawing/2016/5/14/chartex" xmlns:mc="http://schemas.openxmlformats.org/markup-compatibility/2006" xmlns:aink="http://schemas.microsoft.com/office/drawing/2016/ink" xmlns:am3d="http://schemas.microsoft.com/office/drawing/2017/model3d" xmlns:o="urn:schemas-microsoft-com:office:office" xmlns:r="http://schemas.openxmlformats.org/officeDocument/2006/relationships" xmlns:m="http://schemas.openxmlformats.org/officeDocument/2006/math" xmlns:v="urn:schemas-microsoft-com:vml" xmlns:wp14="http://schemas.microsoft.com/office/word/2010/wordprocessingDrawing" xmlns:wp="http://schemas.openxmlformats.org/drawingml/2006/wordprocessingDrawing" xmlns:w10="urn:schemas-microsoft-com:office:word" xmlns:w="http://schemas.openxmlformats.org/wordprocessingml/2006/main" xmlns:w14="http://schemas.microsoft.com/office/word/2010/wordml" xmlns:w15="http://schemas.microsoft.com/office/word/2012/wordml" xmlns:w16cid="http://schemas.microsoft.com/office/word/2016/wordml/cid" xmlns:w16se="http://schemas.microsoft.com/office/word/2015/wordml/symex" xmlns:wpg="http://schemas.microsoft.com/office/word/2010/wordprocessingGroup" xmlns:wpi="http://schemas.microsoft.com/office/word/2010/wordprocessingInk" xmlns:wne="http://schemas.microsoft.com/office/word/2006/wordml" xmlns:wps="http://schemas.microsoft.com/office/word/2010/wordprocessingShape" mc:Ignorable="w14 w15 w16se w16cid wp14">
+  <w:abstractNum w:abstractNumId="0" w15:restartNumberingAfterBreak="0">
     <w:nsid w:val="FFFFFF1D"/>
     <w:multiLevelType w:val="multilevel"/>
     <w:tmpl w:val="2724EB32"/>
@@ -1110,7 +1110,7 @@
       </w:rPr>
     </w:lvl>
   </w:abstractNum>
-  <w:abstractNum w:abstractNumId="1">
+  <w:abstractNum w:abstractNumId="1" w15:restartNumberingAfterBreak="0">
     <w:nsid w:val="18F351CD"/>
     <w:multiLevelType w:val="hybridMultilevel"/>
     <w:tmpl w:val="BF50146A"/>
@@ -1223,7 +1223,7 @@
       </w:rPr>
     </w:lvl>
   </w:abstractNum>
-  <w:abstractNum w:abstractNumId="2">
+  <w:abstractNum w:abstractNumId="2" w15:restartNumberingAfterBreak="0">
     <w:nsid w:val="417E47D3"/>
     <w:multiLevelType w:val="hybridMultilevel"/>
     <w:tmpl w:val="6EA2CA64"/>
@@ -1336,7 +1336,7 @@
       </w:rPr>
     </w:lvl>
   </w:abstractNum>
-  <w:abstractNum w:abstractNumId="3">
+  <w:abstractNum w:abstractNumId="3" w15:restartNumberingAfterBreak="0">
     <w:nsid w:val="42015B16"/>
     <w:multiLevelType w:val="hybridMultilevel"/>
     <w:tmpl w:val="586A44D8"/>
@@ -1449,7 +1449,7 @@
       </w:rPr>
     </w:lvl>
   </w:abstractNum>
-  <w:abstractNum w:abstractNumId="4">
+  <w:abstractNum w:abstractNumId="4" w15:restartNumberingAfterBreak="0">
     <w:nsid w:val="4276657F"/>
     <w:multiLevelType w:val="hybridMultilevel"/>
     <w:tmpl w:val="1E62FFAA"/>
@@ -1562,7 +1562,7 @@
       </w:rPr>
     </w:lvl>
   </w:abstractNum>
-  <w:abstractNum w:abstractNumId="5">
+  <w:abstractNum w:abstractNumId="5" w15:restartNumberingAfterBreak="0">
     <w:nsid w:val="503B21CE"/>
     <w:multiLevelType w:val="hybridMultilevel"/>
     <w:tmpl w:val="37900298"/>
@@ -1675,7 +1675,7 @@
       </w:rPr>
     </w:lvl>
   </w:abstractNum>
-  <w:abstractNum w:abstractNumId="6">
+  <w:abstractNum w:abstractNumId="6" w15:restartNumberingAfterBreak="0">
     <w:nsid w:val="50EB7C78"/>
     <w:multiLevelType w:val="hybridMultilevel"/>
     <w:tmpl w:val="9A3A1D7A"/>
@@ -1788,7 +1788,7 @@
       </w:rPr>
     </w:lvl>
   </w:abstractNum>
-  <w:abstractNum w:abstractNumId="7">
+  <w:abstractNum w:abstractNumId="7" w15:restartNumberingAfterBreak="0">
     <w:nsid w:val="56845546"/>
     <w:multiLevelType w:val="hybridMultilevel"/>
     <w:tmpl w:val="63CAA4D6"/>
@@ -1901,7 +1901,7 @@
       </w:rPr>
     </w:lvl>
   </w:abstractNum>
-  <w:abstractNum w:abstractNumId="8">
+  <w:abstractNum w:abstractNumId="8" w15:restartNumberingAfterBreak="0">
     <w:nsid w:val="595858D7"/>
     <w:multiLevelType w:val="hybridMultilevel"/>
     <w:tmpl w:val="FA60D374"/>
@@ -1990,7 +1990,7 @@
       </w:pPr>
     </w:lvl>
   </w:abstractNum>
-  <w:abstractNum w:abstractNumId="9">
+  <w:abstractNum w:abstractNumId="9" w15:restartNumberingAfterBreak="0">
     <w:nsid w:val="6DE23AEF"/>
     <w:multiLevelType w:val="hybridMultilevel"/>
     <w:tmpl w:val="3068784A"/>
@@ -2103,7 +2103,7 @@
       </w:rPr>
     </w:lvl>
   </w:abstractNum>
-  <w:abstractNum w:abstractNumId="10">
+  <w:abstractNum w:abstractNumId="10" w15:restartNumberingAfterBreak="0">
     <w:nsid w:val="721133BF"/>
     <w:multiLevelType w:val="multilevel"/>
     <w:tmpl w:val="B48C0810"/>
@@ -2216,7 +2216,7 @@
       </w:pPr>
     </w:lvl>
   </w:abstractNum>
-  <w:abstractNum w:abstractNumId="11">
+  <w:abstractNum w:abstractNumId="11" w15:restartNumberingAfterBreak="0">
     <w:nsid w:val="73F130DB"/>
     <w:multiLevelType w:val="hybridMultilevel"/>
     <w:tmpl w:val="F82C6C20"/>
@@ -2329,7 +2329,7 @@
       </w:rPr>
     </w:lvl>
   </w:abstractNum>
-  <w:abstractNum w:abstractNumId="12">
+  <w:abstractNum w:abstractNumId="12" w15:restartNumberingAfterBreak="0">
     <w:nsid w:val="748A2FC0"/>
     <w:multiLevelType w:val="hybridMultilevel"/>
     <w:tmpl w:val="2ED03A36"/>
@@ -2442,7 +2442,7 @@
       </w:rPr>
     </w:lvl>
   </w:abstractNum>
-  <w:abstractNum w:abstractNumId="13">
+  <w:abstractNum w:abstractNumId="13" w15:restartNumberingAfterBreak="0">
     <w:nsid w:val="7B0D6C3D"/>
     <w:multiLevelType w:val="hybridMultilevel"/>
     <w:tmpl w:val="8314363A"/>
@@ -2574,7 +2574,7 @@
 </file>
 
 <file path=word/styles.xml><?xml version="1.0" encoding="utf-8"?>
-<w:styles xmlns:mc="http://schemas.openxmlformats.org/markup-compatibility/2006" xmlns:r="http://schemas.openxmlformats.org/officeDocument/2006/relationships" xmlns:w="http://schemas.openxmlformats.org/wordprocessingml/2006/main" xmlns:w14="http://schemas.microsoft.com/office/word/2010/wordml" xmlns:w15="http://schemas.microsoft.com/office/word/2012/wordml" mc:Ignorable="w14 w15">
+<w:styles xmlns:mc="http://schemas.openxmlformats.org/markup-compatibility/2006" xmlns:r="http://schemas.openxmlformats.org/officeDocument/2006/relationships" xmlns:w="http://schemas.openxmlformats.org/wordprocessingml/2006/main" xmlns:w14="http://schemas.microsoft.com/office/word/2010/wordml" xmlns:w15="http://schemas.microsoft.com/office/word/2012/wordml" xmlns:w16cid="http://schemas.microsoft.com/office/word/2016/wordml/cid" xmlns:w16se="http://schemas.microsoft.com/office/word/2015/wordml/symex" mc:Ignorable="w14 w15 w16se w16cid">
   <w:docDefaults>
     <w:rPrDefault>
       <w:rPr>
@@ -2584,7 +2584,7 @@
     </w:rPrDefault>
     <w:pPrDefault/>
   </w:docDefaults>
-  <w:latentStyles w:defLockedState="0" w:defUIPriority="99" w:defSemiHidden="0" w:defUnhideWhenUsed="0" w:defQFormat="0" w:count="382">
+  <w:latentStyles w:defLockedState="0" w:defUIPriority="99" w:defSemiHidden="0" w:defUnhideWhenUsed="0" w:defQFormat="0" w:count="375">
     <w:lsdException w:name="Normal" w:uiPriority="0" w:qFormat="1"/>
     <w:lsdException w:name="heading 1" w:uiPriority="9" w:qFormat="1"/>
     <w:lsdException w:name="heading 2" w:semiHidden="1" w:uiPriority="9" w:unhideWhenUsed="1" w:qFormat="1"/>

</xml_diff>